<commit_message>
Añado readme documentación acabado
</commit_message>
<xml_diff>
--- a/readme.docx
+++ b/readme.docx
@@ -4,7 +4,7 @@
   <w:body>
     <w:p>
       <w:pPr>
-        <w:pStyle w:val="Ttulo"/>
+        <w:pStyle w:val="Title"/>
       </w:pPr>
       <w:r>
         <w:t>Documentación del proyecto</w:t>
@@ -12,7 +12,7 @@
     </w:p>
     <w:p>
       <w:pPr>
-        <w:pStyle w:val="Ttulo1"/>
+        <w:pStyle w:val="Heading1"/>
       </w:pPr>
       <w:r>
         <w:t>Componentes del equipo</w:t>
@@ -107,18 +107,17 @@
     </w:p>
     <w:p>
       <w:pPr>
-        <w:pStyle w:val="Ttulo1"/>
+        <w:pStyle w:val="Heading1"/>
       </w:pPr>
       <w:r>
         <w:t>Dirección GITHUB</w:t>
       </w:r>
     </w:p>
     <w:p>
-      <w:hyperlink r:id="rId7">
+      <w:hyperlink r:id="rId7" w:history="1">
         <w:r>
           <w:rPr>
-            <w:color w:val="0563C1"/>
-            <w:u w:val="single"/>
+            <w:rStyle w:val="Hyperlink"/>
           </w:rPr>
           <w:t>https://github.com/sarnaizgarcia/entornosDesarrollo</w:t>
         </w:r>
@@ -126,7 +125,7 @@
     </w:p>
     <w:p>
       <w:pPr>
-        <w:pStyle w:val="Ttulo1"/>
+        <w:pStyle w:val="Heading1"/>
       </w:pPr>
       <w:r>
         <w:t>Resumen de los pasos seguidos</w:t>
@@ -149,10 +148,7 @@
     </w:p>
     <w:p>
       <w:r>
-        <w:t>-</w:t>
-      </w:r>
-      <w:r>
-        <w:t>Creamos una Branch local. Comiteamos los cambios de nuestras clases a esa rama local, y subimos la rama al repositorio.</w:t>
+        <w:t>-Creamos una Branch local. Comiteamos los cambios de nuestras clases a esa rama local, y subimos la rama al repositorio.</w:t>
       </w:r>
     </w:p>
     <w:p>
@@ -199,7 +195,10 @@
     </w:p>
     <w:p>
       <w:r>
-        <w:t>-Creamos la documentación en Main.</w:t>
+        <w:t>-Creamos la documentación en Main</w:t>
+      </w:r>
+      <w:r>
+        <w:t>.</w:t>
       </w:r>
     </w:p>
     <w:p>
@@ -208,10 +207,32 @@
       </w:r>
     </w:p>
     <w:p>
-      <w:pPr>
-        <w:pStyle w:val="Ttulo1"/>
-      </w:pPr>
-      <w:r>
+      <w:r>
+        <w:t xml:space="preserve">-Vamos subiendo los cambios a la clase </w:t>
+      </w:r>
+      <w:r>
+        <w:t>Calculadora</w:t>
+      </w:r>
+      <w:r>
+        <w:t xml:space="preserve"> para hacer individualmente un commit sobre esa clase</w:t>
+      </w:r>
+      <w:r>
+        <w:t xml:space="preserve"> y añadir las subclases</w:t>
+      </w:r>
+      <w:r>
+        <w:t>, cada uno en su rama y luego haciendo merge en main</w:t>
+      </w:r>
+      <w:r>
+        <w:t>.</w:t>
+      </w:r>
+    </w:p>
+    <w:p/>
+    <w:p>
+      <w:pPr>
+        <w:pStyle w:val="Heading1"/>
+      </w:pPr>
+      <w:r>
+        <w:lastRenderedPageBreak/>
         <w:t>Documentación de la clase Suma</w:t>
       </w:r>
     </w:p>
@@ -225,7 +246,6 @@
         <w:rPr>
           <w:noProof/>
         </w:rPr>
-        <w:lastRenderedPageBreak/>
         <w:drawing>
           <wp:inline distT="0" distB="0" distL="0" distR="0" wp14:anchorId="289E2BE3" wp14:editId="5706658D">
             <wp:extent cx="3985277" cy="1902192"/>
@@ -352,16 +372,64 @@
         </w:drawing>
       </w:r>
     </w:p>
+    <w:p>
+      <w:r>
+        <w:t>Pull para recibir los cambios a main,  cambio a la rama suma para actualizarla también.</w:t>
+      </w:r>
+    </w:p>
+    <w:p>
+      <w:r>
+        <w:rPr>
+          <w:noProof/>
+        </w:rPr>
+        <w:drawing>
+          <wp:inline distT="0" distB="0" distL="0" distR="0" wp14:anchorId="0DDE4601" wp14:editId="1A14808B">
+            <wp:extent cx="5400040" cy="2005330"/>
+            <wp:effectExtent l="0" t="0" r="0" b="0"/>
+            <wp:docPr id="23" name="Picture 23"/>
+            <wp:cNvGraphicFramePr>
+              <a:graphicFrameLocks xmlns:a="http://schemas.openxmlformats.org/drawingml/2006/main" noChangeAspect="1"/>
+            </wp:cNvGraphicFramePr>
+            <a:graphic xmlns:a="http://schemas.openxmlformats.org/drawingml/2006/main">
+              <a:graphicData uri="http://schemas.openxmlformats.org/drawingml/2006/picture">
+                <pic:pic xmlns:pic="http://schemas.openxmlformats.org/drawingml/2006/picture">
+                  <pic:nvPicPr>
+                    <pic:cNvPr id="1" name=""/>
+                    <pic:cNvPicPr/>
+                  </pic:nvPicPr>
+                  <pic:blipFill>
+                    <a:blip r:embed="rId12"/>
+                    <a:stretch>
+                      <a:fillRect/>
+                    </a:stretch>
+                  </pic:blipFill>
+                  <pic:spPr>
+                    <a:xfrm>
+                      <a:off x="0" y="0"/>
+                      <a:ext cx="5400040" cy="2005330"/>
+                    </a:xfrm>
+                    <a:prstGeom prst="rect">
+                      <a:avLst/>
+                    </a:prstGeom>
+                  </pic:spPr>
+                </pic:pic>
+              </a:graphicData>
+            </a:graphic>
+          </wp:inline>
+        </w:drawing>
+      </w:r>
+    </w:p>
     <w:p/>
-    <w:p>
-      <w:pPr>
-        <w:pStyle w:val="Ttulo1"/>
-      </w:pPr>
-      <w:r>
+    <w:p/>
+    <w:p>
+      <w:pPr>
+        <w:pStyle w:val="Heading1"/>
+      </w:pPr>
+      <w:r>
+        <w:lastRenderedPageBreak/>
         <w:t>Documentación de la clase Resta</w:t>
       </w:r>
     </w:p>
-    <w:p/>
     <w:p>
       <w:r>
         <w:t>Comprobamos cuantas ramas tenemos:</w:t>
@@ -390,7 +458,7 @@
                     </pic:cNvPicPr>
                   </pic:nvPicPr>
                   <pic:blipFill>
-                    <a:blip r:embed="rId12">
+                    <a:blip r:embed="rId13">
                       <a:extLst>
                         <a:ext uri="{28A0092B-C50C-407E-A947-70E740481C1C}">
                           <a14:useLocalDpi xmlns:a14="http://schemas.microsoft.com/office/drawing/2010/main" val="0"/>
@@ -450,7 +518,7 @@
                     </pic:cNvPicPr>
                   </pic:nvPicPr>
                   <pic:blipFill>
-                    <a:blip r:embed="rId13">
+                    <a:blip r:embed="rId14">
                       <a:extLst>
                         <a:ext uri="{28A0092B-C50C-407E-A947-70E740481C1C}">
                           <a14:useLocalDpi xmlns:a14="http://schemas.microsoft.com/office/drawing/2010/main" val="0"/>
@@ -492,7 +560,6 @@
         <w:rPr>
           <w:noProof/>
         </w:rPr>
-        <w:lastRenderedPageBreak/>
         <w:drawing>
           <wp:inline distT="0" distB="0" distL="0" distR="0" wp14:anchorId="0A7F2242" wp14:editId="45DDE184">
             <wp:extent cx="4470400" cy="527050"/>
@@ -511,7 +578,7 @@
                     </pic:cNvPicPr>
                   </pic:nvPicPr>
                   <pic:blipFill>
-                    <a:blip r:embed="rId14">
+                    <a:blip r:embed="rId15">
                       <a:extLst>
                         <a:ext uri="{28A0092B-C50C-407E-A947-70E740481C1C}">
                           <a14:useLocalDpi xmlns:a14="http://schemas.microsoft.com/office/drawing/2010/main" val="0"/>
@@ -571,7 +638,7 @@
                     </pic:cNvPicPr>
                   </pic:nvPicPr>
                   <pic:blipFill>
-                    <a:blip r:embed="rId15">
+                    <a:blip r:embed="rId16">
                       <a:extLst>
                         <a:ext uri="{28A0092B-C50C-407E-A947-70E740481C1C}">
                           <a14:useLocalDpi xmlns:a14="http://schemas.microsoft.com/office/drawing/2010/main" val="0"/>
@@ -631,7 +698,7 @@
                     </pic:cNvPicPr>
                   </pic:nvPicPr>
                   <pic:blipFill>
-                    <a:blip r:embed="rId16">
+                    <a:blip r:embed="rId17">
                       <a:extLst>
                         <a:ext uri="{28A0092B-C50C-407E-A947-70E740481C1C}">
                           <a14:useLocalDpi xmlns:a14="http://schemas.microsoft.com/office/drawing/2010/main" val="0"/>
@@ -674,8 +741,8 @@
           <w:noProof/>
         </w:rPr>
         <w:drawing>
-          <wp:inline distT="0" distB="0" distL="0" distR="0" wp14:anchorId="1D69683E" wp14:editId="103AEF82">
-            <wp:extent cx="5400040" cy="709930"/>
+          <wp:inline distT="0" distB="0" distL="0" distR="0" wp14:anchorId="1D69683E" wp14:editId="1CD0BB80">
+            <wp:extent cx="4699221" cy="617795"/>
             <wp:effectExtent l="0" t="0" r="0" b="0"/>
             <wp:docPr id="15" name="Imagen 15"/>
             <wp:cNvGraphicFramePr>
@@ -686,66 +753,6 @@
                 <pic:pic xmlns:pic="http://schemas.openxmlformats.org/drawingml/2006/picture">
                   <pic:nvPicPr>
                     <pic:cNvPr id="0" name="Picture 11"/>
-                    <pic:cNvPicPr>
-                      <a:picLocks noChangeAspect="1" noChangeArrowheads="1"/>
-                    </pic:cNvPicPr>
-                  </pic:nvPicPr>
-                  <pic:blipFill>
-                    <a:blip r:embed="rId17">
-                      <a:extLst>
-                        <a:ext uri="{28A0092B-C50C-407E-A947-70E740481C1C}">
-                          <a14:useLocalDpi xmlns:a14="http://schemas.microsoft.com/office/drawing/2010/main" val="0"/>
-                        </a:ext>
-                      </a:extLst>
-                    </a:blip>
-                    <a:srcRect/>
-                    <a:stretch>
-                      <a:fillRect/>
-                    </a:stretch>
-                  </pic:blipFill>
-                  <pic:spPr bwMode="auto">
-                    <a:xfrm>
-                      <a:off x="0" y="0"/>
-                      <a:ext cx="5400040" cy="709930"/>
-                    </a:xfrm>
-                    <a:prstGeom prst="rect">
-                      <a:avLst/>
-                    </a:prstGeom>
-                    <a:noFill/>
-                    <a:ln>
-                      <a:noFill/>
-                    </a:ln>
-                  </pic:spPr>
-                </pic:pic>
-              </a:graphicData>
-            </a:graphic>
-          </wp:inline>
-        </w:drawing>
-      </w:r>
-    </w:p>
-    <w:p>
-      <w:r>
-        <w:t>Comprobamos los commit:</w:t>
-      </w:r>
-    </w:p>
-    <w:p>
-      <w:r>
-        <w:rPr>
-          <w:noProof/>
-        </w:rPr>
-        <w:drawing>
-          <wp:inline distT="0" distB="0" distL="0" distR="0" wp14:anchorId="4A7F0A4C" wp14:editId="1356A22D">
-            <wp:extent cx="5400040" cy="1879600"/>
-            <wp:effectExtent l="0" t="0" r="0" b="6350"/>
-            <wp:docPr id="16" name="Imagen 16"/>
-            <wp:cNvGraphicFramePr>
-              <a:graphicFrameLocks xmlns:a="http://schemas.openxmlformats.org/drawingml/2006/main" noChangeAspect="1"/>
-            </wp:cNvGraphicFramePr>
-            <a:graphic xmlns:a="http://schemas.openxmlformats.org/drawingml/2006/main">
-              <a:graphicData uri="http://schemas.openxmlformats.org/drawingml/2006/picture">
-                <pic:pic xmlns:pic="http://schemas.openxmlformats.org/drawingml/2006/picture">
-                  <pic:nvPicPr>
-                    <pic:cNvPr id="0" name="Picture 13"/>
                     <pic:cNvPicPr>
                       <a:picLocks noChangeAspect="1" noChangeArrowheads="1"/>
                     </pic:cNvPicPr>
@@ -766,7 +773,7 @@
                   <pic:spPr bwMode="auto">
                     <a:xfrm>
                       <a:off x="0" y="0"/>
-                      <a:ext cx="5400040" cy="1879600"/>
+                      <a:ext cx="4792685" cy="630082"/>
                     </a:xfrm>
                     <a:prstGeom prst="rect">
                       <a:avLst/>
@@ -785,7 +792,7 @@
     </w:p>
     <w:p>
       <w:r>
-        <w:t>Cambiamos al main para adjuntar los cambios:</w:t>
+        <w:t>Comprobamos los commit:</w:t>
       </w:r>
     </w:p>
     <w:p>
@@ -793,7 +800,67 @@
         <w:rPr>
           <w:noProof/>
         </w:rPr>
+        <w:drawing>
+          <wp:inline distT="0" distB="0" distL="0" distR="0" wp14:anchorId="4A7F0A4C" wp14:editId="2FF19F6B">
+            <wp:extent cx="4349364" cy="1513890"/>
+            <wp:effectExtent l="0" t="0" r="0" b="0"/>
+            <wp:docPr id="16" name="Imagen 16"/>
+            <wp:cNvGraphicFramePr>
+              <a:graphicFrameLocks xmlns:a="http://schemas.openxmlformats.org/drawingml/2006/main" noChangeAspect="1"/>
+            </wp:cNvGraphicFramePr>
+            <a:graphic xmlns:a="http://schemas.openxmlformats.org/drawingml/2006/main">
+              <a:graphicData uri="http://schemas.openxmlformats.org/drawingml/2006/picture">
+                <pic:pic xmlns:pic="http://schemas.openxmlformats.org/drawingml/2006/picture">
+                  <pic:nvPicPr>
+                    <pic:cNvPr id="0" name="Picture 13"/>
+                    <pic:cNvPicPr>
+                      <a:picLocks noChangeAspect="1" noChangeArrowheads="1"/>
+                    </pic:cNvPicPr>
+                  </pic:nvPicPr>
+                  <pic:blipFill>
+                    <a:blip r:embed="rId19">
+                      <a:extLst>
+                        <a:ext uri="{28A0092B-C50C-407E-A947-70E740481C1C}">
+                          <a14:useLocalDpi xmlns:a14="http://schemas.microsoft.com/office/drawing/2010/main" val="0"/>
+                        </a:ext>
+                      </a:extLst>
+                    </a:blip>
+                    <a:srcRect/>
+                    <a:stretch>
+                      <a:fillRect/>
+                    </a:stretch>
+                  </pic:blipFill>
+                  <pic:spPr bwMode="auto">
+                    <a:xfrm>
+                      <a:off x="0" y="0"/>
+                      <a:ext cx="4406155" cy="1533657"/>
+                    </a:xfrm>
+                    <a:prstGeom prst="rect">
+                      <a:avLst/>
+                    </a:prstGeom>
+                    <a:noFill/>
+                    <a:ln>
+                      <a:noFill/>
+                    </a:ln>
+                  </pic:spPr>
+                </pic:pic>
+              </a:graphicData>
+            </a:graphic>
+          </wp:inline>
+        </w:drawing>
+      </w:r>
+    </w:p>
+    <w:p>
+      <w:r>
         <w:lastRenderedPageBreak/>
+        <w:t>Cambiamos al main para adjuntar los cambios:</w:t>
+      </w:r>
+    </w:p>
+    <w:p>
+      <w:r>
+        <w:rPr>
+          <w:noProof/>
+        </w:rPr>
         <w:drawing>
           <wp:inline distT="0" distB="0" distL="0" distR="0" wp14:anchorId="1B9CEF18" wp14:editId="01512697">
             <wp:extent cx="5400040" cy="1845310"/>
@@ -812,7 +879,7 @@
                     </pic:cNvPicPr>
                   </pic:nvPicPr>
                   <pic:blipFill>
-                    <a:blip r:embed="rId19">
+                    <a:blip r:embed="rId20">
                       <a:extLst>
                         <a:ext uri="{28A0092B-C50C-407E-A947-70E740481C1C}">
                           <a14:useLocalDpi xmlns:a14="http://schemas.microsoft.com/office/drawing/2010/main" val="0"/>
@@ -867,7 +934,7 @@
                     </pic:cNvPicPr>
                   </pic:nvPicPr>
                   <pic:blipFill>
-                    <a:blip r:embed="rId20">
+                    <a:blip r:embed="rId21">
                       <a:extLst>
                         <a:ext uri="{28A0092B-C50C-407E-A947-70E740481C1C}">
                           <a14:useLocalDpi xmlns:a14="http://schemas.microsoft.com/office/drawing/2010/main" val="0"/>
@@ -927,7 +994,7 @@
                     </pic:cNvPicPr>
                   </pic:nvPicPr>
                   <pic:blipFill>
-                    <a:blip r:embed="rId21" cstate="print">
+                    <a:blip r:embed="rId22" cstate="print">
                       <a:extLst>
                         <a:ext uri="{28A0092B-C50C-407E-A947-70E740481C1C}">
                           <a14:useLocalDpi xmlns:a14="http://schemas.microsoft.com/office/drawing/2010/main" val="0"/>
@@ -982,7 +1049,7 @@
                     </pic:cNvPicPr>
                   </pic:nvPicPr>
                   <pic:blipFill>
-                    <a:blip r:embed="rId22" cstate="print">
+                    <a:blip r:embed="rId23" cstate="print">
                       <a:extLst>
                         <a:ext uri="{28A0092B-C50C-407E-A947-70E740481C1C}">
                           <a14:useLocalDpi xmlns:a14="http://schemas.microsoft.com/office/drawing/2010/main" val="0"/>
@@ -1017,28 +1084,11 @@
     <w:p/>
     <w:p>
       <w:pPr>
-        <w:pStyle w:val="Ttulo1"/>
-      </w:pPr>
-      <w:r>
+        <w:pStyle w:val="Heading1"/>
+      </w:pPr>
+      <w:r>
+        <w:lastRenderedPageBreak/>
         <w:t>Documentación de la clase Producto</w:t>
-      </w:r>
-    </w:p>
-    <w:p/>
-    <w:p>
-      <w:pPr>
-        <w:pStyle w:val="Ttulo1"/>
-      </w:pPr>
-      <w:r>
-        <w:t xml:space="preserve">Documentación de la </w:t>
-      </w:r>
-      <w:r>
-        <w:t>clase Cociente</w:t>
-      </w:r>
-    </w:p>
-    <w:p/>
-    <w:p>
-      <w:r>
-        <w:t>En primer lugar, actualizo mi repositorio local con los cambios de mis compañeros:</w:t>
       </w:r>
     </w:p>
     <w:p>
@@ -1046,7 +1096,131 @@
         <w:rPr>
           <w:noProof/>
         </w:rPr>
+        <w:drawing>
+          <wp:inline distT="0" distB="0" distL="0" distR="0" wp14:anchorId="0F84FE08" wp14:editId="0D670336">
+            <wp:extent cx="4702628" cy="3249370"/>
+            <wp:effectExtent l="0" t="0" r="3175" b="8255"/>
+            <wp:docPr id="21" name="Picture 21"/>
+            <wp:cNvGraphicFramePr>
+              <a:graphicFrameLocks xmlns:a="http://schemas.openxmlformats.org/drawingml/2006/main" noChangeAspect="1"/>
+            </wp:cNvGraphicFramePr>
+            <a:graphic xmlns:a="http://schemas.openxmlformats.org/drawingml/2006/main">
+              <a:graphicData uri="http://schemas.openxmlformats.org/drawingml/2006/picture">
+                <pic:pic xmlns:pic="http://schemas.openxmlformats.org/drawingml/2006/picture">
+                  <pic:nvPicPr>
+                    <pic:cNvPr id="0" name="Picture 1"/>
+                    <pic:cNvPicPr>
+                      <a:picLocks noChangeAspect="1" noChangeArrowheads="1"/>
+                    </pic:cNvPicPr>
+                  </pic:nvPicPr>
+                  <pic:blipFill>
+                    <a:blip r:embed="rId24">
+                      <a:extLst>
+                        <a:ext uri="{28A0092B-C50C-407E-A947-70E740481C1C}">
+                          <a14:useLocalDpi xmlns:a14="http://schemas.microsoft.com/office/drawing/2010/main" val="0"/>
+                        </a:ext>
+                      </a:extLst>
+                    </a:blip>
+                    <a:srcRect/>
+                    <a:stretch>
+                      <a:fillRect/>
+                    </a:stretch>
+                  </pic:blipFill>
+                  <pic:spPr bwMode="auto">
+                    <a:xfrm>
+                      <a:off x="0" y="0"/>
+                      <a:ext cx="4714104" cy="3257300"/>
+                    </a:xfrm>
+                    <a:prstGeom prst="rect">
+                      <a:avLst/>
+                    </a:prstGeom>
+                    <a:noFill/>
+                    <a:ln>
+                      <a:noFill/>
+                    </a:ln>
+                  </pic:spPr>
+                </pic:pic>
+              </a:graphicData>
+            </a:graphic>
+          </wp:inline>
+        </w:drawing>
+      </w:r>
+    </w:p>
+    <w:p>
+      <w:r>
+        <w:rPr>
+          <w:noProof/>
+        </w:rPr>
+        <w:drawing>
+          <wp:inline distT="0" distB="0" distL="0" distR="0" wp14:anchorId="76364452" wp14:editId="05E56072">
+            <wp:extent cx="4500748" cy="4987744"/>
+            <wp:effectExtent l="0" t="0" r="0" b="3810"/>
+            <wp:docPr id="22" name="Picture 22"/>
+            <wp:cNvGraphicFramePr>
+              <a:graphicFrameLocks xmlns:a="http://schemas.openxmlformats.org/drawingml/2006/main" noChangeAspect="1"/>
+            </wp:cNvGraphicFramePr>
+            <a:graphic xmlns:a="http://schemas.openxmlformats.org/drawingml/2006/main">
+              <a:graphicData uri="http://schemas.openxmlformats.org/drawingml/2006/picture">
+                <pic:pic xmlns:pic="http://schemas.openxmlformats.org/drawingml/2006/picture">
+                  <pic:nvPicPr>
+                    <pic:cNvPr id="0" name="Picture 3"/>
+                    <pic:cNvPicPr>
+                      <a:picLocks noChangeAspect="1" noChangeArrowheads="1"/>
+                    </pic:cNvPicPr>
+                  </pic:nvPicPr>
+                  <pic:blipFill>
+                    <a:blip r:embed="rId25">
+                      <a:extLst>
+                        <a:ext uri="{28A0092B-C50C-407E-A947-70E740481C1C}">
+                          <a14:useLocalDpi xmlns:a14="http://schemas.microsoft.com/office/drawing/2010/main" val="0"/>
+                        </a:ext>
+                      </a:extLst>
+                    </a:blip>
+                    <a:srcRect/>
+                    <a:stretch>
+                      <a:fillRect/>
+                    </a:stretch>
+                  </pic:blipFill>
+                  <pic:spPr bwMode="auto">
+                    <a:xfrm>
+                      <a:off x="0" y="0"/>
+                      <a:ext cx="4510137" cy="4998149"/>
+                    </a:xfrm>
+                    <a:prstGeom prst="rect">
+                      <a:avLst/>
+                    </a:prstGeom>
+                    <a:noFill/>
+                    <a:ln>
+                      <a:noFill/>
+                    </a:ln>
+                  </pic:spPr>
+                </pic:pic>
+              </a:graphicData>
+            </a:graphic>
+          </wp:inline>
+        </w:drawing>
+      </w:r>
+    </w:p>
+    <w:p>
+      <w:pPr>
+        <w:pStyle w:val="Heading1"/>
+      </w:pPr>
+      <w:r>
         <w:lastRenderedPageBreak/>
+        <w:t>Documentación de la clase Cociente</w:t>
+      </w:r>
+    </w:p>
+    <w:p/>
+    <w:p>
+      <w:r>
+        <w:t>En primer lugar, actualizo mi repositorio local con los cambios de mis compañeros:</w:t>
+      </w:r>
+    </w:p>
+    <w:p>
+      <w:r>
+        <w:rPr>
+          <w:noProof/>
+        </w:rPr>
         <w:drawing>
           <wp:inline distT="114300" distB="114300" distL="114300" distR="114300" wp14:anchorId="04C66507" wp14:editId="4A1E73A4">
             <wp:extent cx="3876675" cy="2690495"/>
@@ -1061,7 +1235,7 @@
                     <pic:cNvPicPr preferRelativeResize="0"/>
                   </pic:nvPicPr>
                   <pic:blipFill>
-                    <a:blip r:embed="rId23"/>
+                    <a:blip r:embed="rId26"/>
                     <a:srcRect l="52031" t="22729" r="27827" b="27639"/>
                     <a:stretch>
                       <a:fillRect/>
@@ -1108,7 +1282,7 @@
                     <pic:cNvPicPr preferRelativeResize="0"/>
                   </pic:nvPicPr>
                   <pic:blipFill>
-                    <a:blip r:embed="rId24"/>
+                    <a:blip r:embed="rId27"/>
                     <a:srcRect l="49925" t="19509" r="28684" b="76377"/>
                     <a:stretch>
                       <a:fillRect/>
@@ -1155,7 +1329,7 @@
                     <pic:cNvPicPr preferRelativeResize="0"/>
                   </pic:nvPicPr>
                   <pic:blipFill>
-                    <a:blip r:embed="rId25"/>
+                    <a:blip r:embed="rId28"/>
                     <a:srcRect l="49739" t="33361" r="24313" b="33189"/>
                     <a:stretch>
                       <a:fillRect/>
@@ -1180,10 +1354,7 @@
     </w:p>
     <w:p>
       <w:r>
-        <w:t>Me muevo a la rama main y hago el merge de la rama cocie</w:t>
-      </w:r>
-      <w:r>
-        <w:t>nte en main:</w:t>
+        <w:t>Me muevo a la rama main y hago el merge de la rama cociente en main:</w:t>
       </w:r>
     </w:p>
     <w:p>
@@ -1205,7 +1376,7 @@
                     <pic:cNvPicPr preferRelativeResize="0"/>
                   </pic:nvPicPr>
                   <pic:blipFill>
-                    <a:blip r:embed="rId26"/>
+                    <a:blip r:embed="rId29"/>
                     <a:srcRect l="49748" t="26235" r="28263" b="47693"/>
                     <a:stretch>
                       <a:fillRect/>
@@ -1230,6 +1401,7 @@
     </w:p>
     <w:p>
       <w:r>
+        <w:lastRenderedPageBreak/>
         <w:t>Subo al repositorio de GItHub las ramas main y cociente:</w:t>
       </w:r>
     </w:p>
@@ -1238,7 +1410,6 @@
         <w:rPr>
           <w:noProof/>
         </w:rPr>
-        <w:lastRenderedPageBreak/>
         <w:drawing>
           <wp:inline distT="114300" distB="114300" distL="114300" distR="114300" wp14:anchorId="4E09EB65" wp14:editId="6D986A83">
             <wp:extent cx="5480685" cy="2381250"/>
@@ -1253,7 +1424,7 @@
                     <pic:cNvPicPr preferRelativeResize="0"/>
                   </pic:nvPicPr>
                   <pic:blipFill>
-                    <a:blip r:embed="rId26"/>
+                    <a:blip r:embed="rId29"/>
                     <a:srcRect l="49788" t="51228" r="26032" b="11574"/>
                     <a:stretch>
                       <a:fillRect/>
@@ -1278,23 +1449,259 @@
     </w:p>
     <w:p>
       <w:pPr>
-        <w:pStyle w:val="Ttulo1"/>
+        <w:pStyle w:val="Heading1"/>
+      </w:pPr>
+    </w:p>
+    <w:p>
+      <w:pPr>
+        <w:pStyle w:val="Heading1"/>
       </w:pPr>
       <w:r>
         <w:t>Problemas afrontados</w:t>
       </w:r>
-    </w:p>
-    <w:p>
-      <w:r>
-        <w:t>-Nos damos cuenta que no podemos editar el documento a la vez, y subir los cambios, ya que una se encuentra con que no puede subir porque su versión es previa, y</w:t>
-      </w:r>
-      <w:r>
-        <w:t xml:space="preserve"> al hacer pull, se borran sus cambios. Tontamente entedemos para qué sirven las branches.</w:t>
-      </w:r>
-    </w:p>
+      <w:r>
+        <w:t xml:space="preserve"> y su solución</w:t>
+      </w:r>
+    </w:p>
+    <w:p>
+      <w:r>
+        <w:t xml:space="preserve">Para realizar este trabajo nos hemos reunido dos veces. En la primera reunión creamos un repositorio de prueba y intentamos buscar el error. Lo encontramos cuando intentamos commitear varios cambios sobre las mismas clases o que </w:t>
+      </w:r>
+      <w:r>
+        <w:t>no podemos editar el documento</w:t>
+      </w:r>
+      <w:r>
+        <w:t xml:space="preserve"> de readme</w:t>
+      </w:r>
+      <w:r>
+        <w:t xml:space="preserve"> a la vez, y subir los cambios, ya que una se encuentra con que no puede subir porque su versión es previa, y al hacer pull, se borran sus cambios. Tontamente </w:t>
+      </w:r>
+      <w:r>
+        <w:t>entendemos</w:t>
+      </w:r>
+      <w:r>
+        <w:t xml:space="preserve"> para qué sirven las branches</w:t>
+      </w:r>
+      <w:r>
+        <w:t>, cómo trabajar cada una en ella.</w:t>
+      </w:r>
+    </w:p>
+    <w:p>
+      <w:r>
+        <w:t>Decidimos redactar un resumen de los comandos y su orden:</w:t>
+      </w:r>
+    </w:p>
+    <w:p>
+      <w:pPr>
+        <w:pStyle w:val="ListParagraph"/>
+        <w:numPr>
+          <w:ilvl w:val="0"/>
+          <w:numId w:val="2"/>
+        </w:numPr>
+      </w:pPr>
+      <w:r>
+        <w:t>Desde la carpeta donde quiero que esté, click derecho/Git Bash Here</w:t>
+      </w:r>
+    </w:p>
+    <w:p>
+      <w:pPr>
+        <w:pStyle w:val="ListParagraph"/>
+        <w:numPr>
+          <w:ilvl w:val="0"/>
+          <w:numId w:val="2"/>
+        </w:numPr>
+      </w:pPr>
+      <w:r>
+        <w:t>git clone [dirección https]</w:t>
+      </w:r>
+    </w:p>
+    <w:p>
+      <w:pPr>
+        <w:pStyle w:val="ListParagraph"/>
+        <w:numPr>
+          <w:ilvl w:val="0"/>
+          <w:numId w:val="2"/>
+        </w:numPr>
+      </w:pPr>
+      <w:r>
+        <w:t>Cambiar a la carpeta que se ha creado en el explorador. Volver a hacer click derecho/Git Bash Here.</w:t>
+      </w:r>
+    </w:p>
+    <w:p>
+      <w:pPr>
+        <w:pStyle w:val="ListParagraph"/>
+        <w:numPr>
+          <w:ilvl w:val="0"/>
+          <w:numId w:val="2"/>
+        </w:numPr>
+      </w:pPr>
+      <w:r>
+        <w:t>git pull: para bajar lo que haya en Github</w:t>
+      </w:r>
+    </w:p>
+    <w:p>
+      <w:pPr>
+        <w:pStyle w:val="ListParagraph"/>
+        <w:numPr>
+          <w:ilvl w:val="0"/>
+          <w:numId w:val="2"/>
+        </w:numPr>
+      </w:pPr>
+      <w:r>
+        <w:t>git branch [nombreRama]: crea una rama local</w:t>
+      </w:r>
+    </w:p>
+    <w:p>
+      <w:pPr>
+        <w:pStyle w:val="ListParagraph"/>
+        <w:numPr>
+          <w:ilvl w:val="0"/>
+          <w:numId w:val="2"/>
+        </w:numPr>
+      </w:pPr>
+      <w:r>
+        <w:t>git checkout [nombreRama]: cambia el área de trabajo a esa rama</w:t>
+      </w:r>
+    </w:p>
+    <w:p>
+      <w:pPr>
+        <w:pStyle w:val="ListParagraph"/>
+        <w:numPr>
+          <w:ilvl w:val="0"/>
+          <w:numId w:val="2"/>
+        </w:numPr>
+      </w:pPr>
+      <w:r>
+        <w:t>git pull origin main: copia el contenido del repositorio/main a la rama local</w:t>
+      </w:r>
+    </w:p>
+    <w:p>
+      <w:pPr>
+        <w:pStyle w:val="ListParagraph"/>
+        <w:numPr>
+          <w:ilvl w:val="0"/>
+          <w:numId w:val="2"/>
+        </w:numPr>
+      </w:pPr>
+      <w:r>
+        <w:t>git add .:</w:t>
+      </w:r>
+      <w:r>
+        <w:t xml:space="preserve"> </w:t>
+      </w:r>
+      <w:r>
+        <w:t>añade todos los archivos</w:t>
+      </w:r>
+    </w:p>
+    <w:p>
+      <w:pPr>
+        <w:pStyle w:val="ListParagraph"/>
+        <w:numPr>
+          <w:ilvl w:val="0"/>
+          <w:numId w:val="2"/>
+        </w:numPr>
+      </w:pPr>
+      <w:r>
+        <w:t>git commit -m "[nombreversionquesubes]":comitea todo lo nuevo que hayas añadido previamente</w:t>
+      </w:r>
+    </w:p>
+    <w:p>
+      <w:pPr>
+        <w:pStyle w:val="ListParagraph"/>
+        <w:numPr>
+          <w:ilvl w:val="0"/>
+          <w:numId w:val="2"/>
+        </w:numPr>
+      </w:pPr>
+      <w:r>
+        <w:t>git push origin [nombreRama]: crea la rama en el repositorio Github, con los archivos que hayas comiteado, con comentario</w:t>
+      </w:r>
+    </w:p>
+    <w:p>
+      <w:pPr>
+        <w:pStyle w:val="ListParagraph"/>
+        <w:numPr>
+          <w:ilvl w:val="0"/>
+          <w:numId w:val="2"/>
+        </w:numPr>
+      </w:pPr>
+      <w:r>
+        <w:t>git checkout main: cambia el espacio de trabajo local al main</w:t>
+      </w:r>
+    </w:p>
+    <w:p>
+      <w:pPr>
+        <w:pStyle w:val="ListParagraph"/>
+        <w:numPr>
+          <w:ilvl w:val="0"/>
+          <w:numId w:val="2"/>
+        </w:numPr>
+      </w:pPr>
+      <w:r>
+        <w:t>git pull: descarga los archivos que pueda haber nuevos antes del merge</w:t>
+      </w:r>
+    </w:p>
+    <w:p>
+      <w:pPr>
+        <w:pStyle w:val="ListParagraph"/>
+        <w:numPr>
+          <w:ilvl w:val="0"/>
+          <w:numId w:val="2"/>
+        </w:numPr>
+      </w:pPr>
+      <w:r>
+        <w:t>git merge [nombreRama]: hace merge de la branch con main</w:t>
+      </w:r>
+    </w:p>
+    <w:p>
+      <w:pPr>
+        <w:pStyle w:val="ListParagraph"/>
+        <w:numPr>
+          <w:ilvl w:val="0"/>
+          <w:numId w:val="2"/>
+        </w:numPr>
+      </w:pPr>
+      <w:r>
+        <w:t>git push: sube los cambios a main, del main y de la rama por el merge</w:t>
+      </w:r>
+    </w:p>
+    <w:p>
+      <w:pPr>
+        <w:pStyle w:val="ListParagraph"/>
+        <w:numPr>
+          <w:ilvl w:val="0"/>
+          <w:numId w:val="2"/>
+        </w:numPr>
+      </w:pPr>
+      <w:r>
+        <w:t>git checkout [nombreRama]: cambia al área de trabajo a esa rama</w:t>
+      </w:r>
+    </w:p>
+    <w:p>
+      <w:pPr>
+        <w:pStyle w:val="ListParagraph"/>
+        <w:numPr>
+          <w:ilvl w:val="0"/>
+          <w:numId w:val="2"/>
+        </w:numPr>
+      </w:pPr>
+      <w:r>
+        <w:t>git pull origin main: actualiza el contenido de main a la rama local</w:t>
+      </w:r>
+    </w:p>
+    <w:p/>
+    <w:p>
+      <w:r>
+        <w:t xml:space="preserve">Para la segunda sesión creamos ya el repositorio definitivo y ya lo modificamos sin problemas gracias a la </w:t>
+      </w:r>
+      <w:r>
+        <w:t>lista de comandos que nos dejamos resumidos.</w:t>
+      </w:r>
+    </w:p>
+    <w:p/>
     <w:sectPr>
-      <w:headerReference w:type="default" r:id="rId27"/>
-      <w:footerReference w:type="default" r:id="rId28"/>
+      <w:headerReference w:type="default" r:id="rId30"/>
+      <w:footerReference w:type="default" r:id="rId31"/>
       <w:pgSz w:w="11906" w:h="16838"/>
       <w:pgMar w:top="1417" w:right="1701" w:bottom="1417" w:left="1701" w:header="708" w:footer="708" w:gutter="0"/>
       <w:pgNumType w:start="1"/>
@@ -1369,6 +1776,119 @@
 <file path=word/numbering.xml><?xml version="1.0" encoding="utf-8"?>
 <w:numbering xmlns:wpc="http://schemas.microsoft.com/office/word/2010/wordprocessingCanvas" xmlns:cx="http://schemas.microsoft.com/office/drawing/2014/chartex" xmlns:cx1="http://schemas.microsoft.com/office/drawing/2015/9/8/chartex" xmlns:cx2="http://schemas.microsoft.com/office/drawing/2015/10/21/chartex" xmlns:cx3="http://schemas.microsoft.com/office/drawing/2016/5/9/chartex" xmlns:cx4="http://schemas.microsoft.com/office/drawing/2016/5/10/chartex" xmlns:cx5="http://schemas.microsoft.com/office/drawing/2016/5/11/chartex" xmlns:cx6="http://schemas.microsoft.com/office/drawing/2016/5/12/chartex" xmlns:cx7="http://schemas.microsoft.com/office/drawing/2016/5/13/chartex" xmlns:cx8="http://schemas.microsoft.com/office/drawing/2016/5/14/chartex" xmlns:mc="http://schemas.openxmlformats.org/markup-compatibility/2006" xmlns:aink="http://schemas.microsoft.com/office/drawing/2016/ink" xmlns:am3d="http://schemas.microsoft.com/office/drawing/2017/model3d" xmlns:o="urn:schemas-microsoft-com:office:office" xmlns:r="http://schemas.openxmlformats.org/officeDocument/2006/relationships" xmlns:m="http://schemas.openxmlformats.org/officeDocument/2006/math" xmlns:v="urn:schemas-microsoft-com:vml" xmlns:wp14="http://schemas.microsoft.com/office/word/2010/wordprocessingDrawing" xmlns:wp="http://schemas.openxmlformats.org/drawingml/2006/wordprocessingDrawing" xmlns:w10="urn:schemas-microsoft-com:office:word" xmlns:w="http://schemas.openxmlformats.org/wordprocessingml/2006/main" xmlns:w14="http://schemas.microsoft.com/office/word/2010/wordml" xmlns:w15="http://schemas.microsoft.com/office/word/2012/wordml" xmlns:w16cex="http://schemas.microsoft.com/office/word/2018/wordml/cex" xmlns:w16cid="http://schemas.microsoft.com/office/word/2016/wordml/cid" xmlns:w16="http://schemas.microsoft.com/office/word/2018/wordml" xmlns:w16se="http://schemas.microsoft.com/office/word/2015/wordml/symex" xmlns:wpg="http://schemas.microsoft.com/office/word/2010/wordprocessingGroup" xmlns:wpi="http://schemas.microsoft.com/office/word/2010/wordprocessingInk" xmlns:wne="http://schemas.microsoft.com/office/word/2006/wordml" xmlns:wps="http://schemas.microsoft.com/office/word/2010/wordprocessingShape" mc:Ignorable="w14 w15 w16se w16cid w16 w16cex wp14">
   <w:abstractNum w:abstractNumId="0" w15:restartNumberingAfterBreak="0">
+    <w:nsid w:val="52C93F62"/>
+    <w:multiLevelType w:val="hybridMultilevel"/>
+    <w:tmpl w:val="CD943F02"/>
+    <w:lvl w:ilvl="0" w:tplc="0C0A0001">
+      <w:start w:val="1"/>
+      <w:numFmt w:val="bullet"/>
+      <w:lvlText w:val=""/>
+      <w:lvlJc w:val="left"/>
+      <w:pPr>
+        <w:ind w:left="770" w:hanging="360"/>
+      </w:pPr>
+      <w:rPr>
+        <w:rFonts w:ascii="Symbol" w:hAnsi="Symbol" w:hint="default"/>
+      </w:rPr>
+    </w:lvl>
+    <w:lvl w:ilvl="1" w:tplc="0C0A0003" w:tentative="1">
+      <w:start w:val="1"/>
+      <w:numFmt w:val="bullet"/>
+      <w:lvlText w:val="o"/>
+      <w:lvlJc w:val="left"/>
+      <w:pPr>
+        <w:ind w:left="1490" w:hanging="360"/>
+      </w:pPr>
+      <w:rPr>
+        <w:rFonts w:ascii="Courier New" w:hAnsi="Courier New" w:cs="Courier New" w:hint="default"/>
+      </w:rPr>
+    </w:lvl>
+    <w:lvl w:ilvl="2" w:tplc="0C0A0005" w:tentative="1">
+      <w:start w:val="1"/>
+      <w:numFmt w:val="bullet"/>
+      <w:lvlText w:val=""/>
+      <w:lvlJc w:val="left"/>
+      <w:pPr>
+        <w:ind w:left="2210" w:hanging="360"/>
+      </w:pPr>
+      <w:rPr>
+        <w:rFonts w:ascii="Wingdings" w:hAnsi="Wingdings" w:hint="default"/>
+      </w:rPr>
+    </w:lvl>
+    <w:lvl w:ilvl="3" w:tplc="0C0A0001" w:tentative="1">
+      <w:start w:val="1"/>
+      <w:numFmt w:val="bullet"/>
+      <w:lvlText w:val=""/>
+      <w:lvlJc w:val="left"/>
+      <w:pPr>
+        <w:ind w:left="2930" w:hanging="360"/>
+      </w:pPr>
+      <w:rPr>
+        <w:rFonts w:ascii="Symbol" w:hAnsi="Symbol" w:hint="default"/>
+      </w:rPr>
+    </w:lvl>
+    <w:lvl w:ilvl="4" w:tplc="0C0A0003" w:tentative="1">
+      <w:start w:val="1"/>
+      <w:numFmt w:val="bullet"/>
+      <w:lvlText w:val="o"/>
+      <w:lvlJc w:val="left"/>
+      <w:pPr>
+        <w:ind w:left="3650" w:hanging="360"/>
+      </w:pPr>
+      <w:rPr>
+        <w:rFonts w:ascii="Courier New" w:hAnsi="Courier New" w:cs="Courier New" w:hint="default"/>
+      </w:rPr>
+    </w:lvl>
+    <w:lvl w:ilvl="5" w:tplc="0C0A0005" w:tentative="1">
+      <w:start w:val="1"/>
+      <w:numFmt w:val="bullet"/>
+      <w:lvlText w:val=""/>
+      <w:lvlJc w:val="left"/>
+      <w:pPr>
+        <w:ind w:left="4370" w:hanging="360"/>
+      </w:pPr>
+      <w:rPr>
+        <w:rFonts w:ascii="Wingdings" w:hAnsi="Wingdings" w:hint="default"/>
+      </w:rPr>
+    </w:lvl>
+    <w:lvl w:ilvl="6" w:tplc="0C0A0001" w:tentative="1">
+      <w:start w:val="1"/>
+      <w:numFmt w:val="bullet"/>
+      <w:lvlText w:val=""/>
+      <w:lvlJc w:val="left"/>
+      <w:pPr>
+        <w:ind w:left="5090" w:hanging="360"/>
+      </w:pPr>
+      <w:rPr>
+        <w:rFonts w:ascii="Symbol" w:hAnsi="Symbol" w:hint="default"/>
+      </w:rPr>
+    </w:lvl>
+    <w:lvl w:ilvl="7" w:tplc="0C0A0003" w:tentative="1">
+      <w:start w:val="1"/>
+      <w:numFmt w:val="bullet"/>
+      <w:lvlText w:val="o"/>
+      <w:lvlJc w:val="left"/>
+      <w:pPr>
+        <w:ind w:left="5810" w:hanging="360"/>
+      </w:pPr>
+      <w:rPr>
+        <w:rFonts w:ascii="Courier New" w:hAnsi="Courier New" w:cs="Courier New" w:hint="default"/>
+      </w:rPr>
+    </w:lvl>
+    <w:lvl w:ilvl="8" w:tplc="0C0A0005" w:tentative="1">
+      <w:start w:val="1"/>
+      <w:numFmt w:val="bullet"/>
+      <w:lvlText w:val=""/>
+      <w:lvlJc w:val="left"/>
+      <w:pPr>
+        <w:ind w:left="6530" w:hanging="360"/>
+      </w:pPr>
+      <w:rPr>
+        <w:rFonts w:ascii="Wingdings" w:hAnsi="Wingdings" w:hint="default"/>
+      </w:rPr>
+    </w:lvl>
+  </w:abstractNum>
+  <w:abstractNum w:abstractNumId="1" w15:restartNumberingAfterBreak="0">
     <w:nsid w:val="60F84DD7"/>
     <w:multiLevelType w:val="multilevel"/>
     <w:tmpl w:val="10028C70"/>
@@ -1482,6 +2002,9 @@
     </w:lvl>
   </w:abstractNum>
   <w:num w:numId="1">
+    <w:abstractNumId w:val="1"/>
+  </w:num>
+  <w:num w:numId="2">
     <w:abstractNumId w:val="0"/>
   </w:num>
 </w:numbering>
@@ -1886,7 +2409,7 @@
     <w:name w:val="Normal"/>
     <w:qFormat/>
   </w:style>
-  <w:style w:type="paragraph" w:styleId="Ttulo1">
+  <w:style w:type="paragraph" w:styleId="Heading1">
     <w:name w:val="heading 1"/>
     <w:basedOn w:val="Normal"/>
     <w:next w:val="Normal"/>
@@ -1904,7 +2427,7 @@
       <w:szCs w:val="32"/>
     </w:rPr>
   </w:style>
-  <w:style w:type="paragraph" w:styleId="Ttulo2">
+  <w:style w:type="paragraph" w:styleId="Heading2">
     <w:name w:val="heading 2"/>
     <w:basedOn w:val="Normal"/>
     <w:next w:val="Normal"/>
@@ -1924,7 +2447,7 @@
       <w:szCs w:val="36"/>
     </w:rPr>
   </w:style>
-  <w:style w:type="paragraph" w:styleId="Ttulo3">
+  <w:style w:type="paragraph" w:styleId="Heading3">
     <w:name w:val="heading 3"/>
     <w:basedOn w:val="Normal"/>
     <w:next w:val="Normal"/>
@@ -1944,7 +2467,7 @@
       <w:szCs w:val="28"/>
     </w:rPr>
   </w:style>
-  <w:style w:type="paragraph" w:styleId="Ttulo4">
+  <w:style w:type="paragraph" w:styleId="Heading4">
     <w:name w:val="heading 4"/>
     <w:basedOn w:val="Normal"/>
     <w:next w:val="Normal"/>
@@ -1964,7 +2487,7 @@
       <w:szCs w:val="24"/>
     </w:rPr>
   </w:style>
-  <w:style w:type="paragraph" w:styleId="Ttulo5">
+  <w:style w:type="paragraph" w:styleId="Heading5">
     <w:name w:val="heading 5"/>
     <w:basedOn w:val="Normal"/>
     <w:next w:val="Normal"/>
@@ -1982,7 +2505,7 @@
       <w:b/>
     </w:rPr>
   </w:style>
-  <w:style w:type="paragraph" w:styleId="Ttulo6">
+  <w:style w:type="paragraph" w:styleId="Heading6">
     <w:name w:val="heading 6"/>
     <w:basedOn w:val="Normal"/>
     <w:next w:val="Normal"/>
@@ -2002,13 +2525,13 @@
       <w:szCs w:val="20"/>
     </w:rPr>
   </w:style>
-  <w:style w:type="character" w:default="1" w:styleId="Fuentedeprrafopredeter">
+  <w:style w:type="character" w:default="1" w:styleId="DefaultParagraphFont">
     <w:name w:val="Default Paragraph Font"/>
     <w:uiPriority w:val="1"/>
     <w:semiHidden/>
     <w:unhideWhenUsed/>
   </w:style>
-  <w:style w:type="table" w:default="1" w:styleId="Tablanormal">
+  <w:style w:type="table" w:default="1" w:styleId="TableNormal">
     <w:name w:val="Normal Table"/>
     <w:uiPriority w:val="99"/>
     <w:semiHidden/>
@@ -2023,14 +2546,14 @@
       </w:tblCellMar>
     </w:tblPr>
   </w:style>
-  <w:style w:type="numbering" w:default="1" w:styleId="Sinlista">
+  <w:style w:type="numbering" w:default="1" w:styleId="NoList">
     <w:name w:val="No List"/>
     <w:uiPriority w:val="99"/>
     <w:semiHidden/>
     <w:unhideWhenUsed/>
   </w:style>
-  <w:style w:type="table" w:customStyle="1" w:styleId="TableNormal">
-    <w:name w:val="Table Normal"/>
+  <w:style w:type="table" w:customStyle="1" w:styleId="TableNormal1">
+    <w:name w:val="Table Normal1"/>
     <w:tblPr>
       <w:tblCellMar>
         <w:top w:w="0" w:type="dxa"/>
@@ -2040,7 +2563,7 @@
       </w:tblCellMar>
     </w:tblPr>
   </w:style>
-  <w:style w:type="paragraph" w:styleId="Ttulo">
+  <w:style w:type="paragraph" w:styleId="Title">
     <w:name w:val="Title"/>
     <w:basedOn w:val="Normal"/>
     <w:next w:val="Normal"/>
@@ -2054,7 +2577,7 @@
       <w:szCs w:val="56"/>
     </w:rPr>
   </w:style>
-  <w:style w:type="paragraph" w:styleId="Subttulo">
+  <w:style w:type="paragraph" w:styleId="Subtitle">
     <w:name w:val="Subtitle"/>
     <w:basedOn w:val="Normal"/>
     <w:next w:val="Normal"/>
@@ -2072,6 +2595,40 @@
       <w:sz w:val="48"/>
       <w:szCs w:val="48"/>
     </w:rPr>
+  </w:style>
+  <w:style w:type="character" w:styleId="Hyperlink">
+    <w:name w:val="Hyperlink"/>
+    <w:basedOn w:val="DefaultParagraphFont"/>
+    <w:uiPriority w:val="99"/>
+    <w:unhideWhenUsed/>
+    <w:rsid w:val="0045504F"/>
+    <w:rPr>
+      <w:color w:val="0000FF" w:themeColor="hyperlink"/>
+      <w:u w:val="single"/>
+    </w:rPr>
+  </w:style>
+  <w:style w:type="character" w:styleId="UnresolvedMention">
+    <w:name w:val="Unresolved Mention"/>
+    <w:basedOn w:val="DefaultParagraphFont"/>
+    <w:uiPriority w:val="99"/>
+    <w:semiHidden/>
+    <w:unhideWhenUsed/>
+    <w:rsid w:val="0045504F"/>
+    <w:rPr>
+      <w:color w:val="605E5C"/>
+      <w:shd w:val="clear" w:color="auto" w:fill="E1DFDD"/>
+    </w:rPr>
+  </w:style>
+  <w:style w:type="paragraph" w:styleId="ListParagraph">
+    <w:name w:val="List Paragraph"/>
+    <w:basedOn w:val="Normal"/>
+    <w:uiPriority w:val="34"/>
+    <w:qFormat/>
+    <w:rsid w:val="00A828C3"/>
+    <w:pPr>
+      <w:ind w:left="720"/>
+      <w:contextualSpacing/>
+    </w:pPr>
   </w:style>
 </w:styles>
 </file>

</xml_diff>